<commit_message>
Fix wires, svg to png, add vertical wiring
</commit_message>
<xml_diff>
--- a/Documentation/Rapport_TPI_Mathias_Renoult.docx
+++ b/Documentation/Rapport_TPI_Mathias_Renoult.docx
@@ -13,6 +13,8 @@
           <w:between w:val="nil"/>
         </w:pBdr>
       </w:pPr>
+      <w:bookmarkStart w:id="0" w:name="_GoBack"/>
+      <w:bookmarkEnd w:id="0"/>
       <w:r>
         <w:t>Projet TPI</w:t>
       </w:r>
@@ -31,8 +33,8 @@
           <w:between w:val="nil"/>
         </w:pBdr>
       </w:pPr>
-      <w:bookmarkStart w:id="0" w:name="_dw2dac9r7xzm" w:colFirst="0" w:colLast="0"/>
-      <w:bookmarkEnd w:id="0"/>
+      <w:bookmarkStart w:id="1" w:name="_dw2dac9r7xzm" w:colFirst="0" w:colLast="0"/>
+      <w:bookmarkEnd w:id="1"/>
       <w:r>
         <w:t>Application de</w:t>
       </w:r>
@@ -648,12 +650,12 @@
       <w:pPr>
         <w:pStyle w:val="Titre10"/>
       </w:pPr>
-      <w:bookmarkStart w:id="1" w:name="_Toc70950221"/>
+      <w:bookmarkStart w:id="2" w:name="_Toc70950221"/>
       <w:r>
         <w:lastRenderedPageBreak/>
         <w:t>Glossaire</w:t>
       </w:r>
-      <w:bookmarkEnd w:id="1"/>
+      <w:bookmarkEnd w:id="2"/>
     </w:p>
     <w:tbl>
       <w:tblPr>
@@ -2375,11 +2377,11 @@
       <w:pPr>
         <w:pStyle w:val="Titre10"/>
       </w:pPr>
-      <w:bookmarkStart w:id="2" w:name="_Toc70950222"/>
+      <w:bookmarkStart w:id="3" w:name="_Toc70950222"/>
       <w:r>
         <w:t>Table des matières</w:t>
       </w:r>
-      <w:bookmarkEnd w:id="2"/>
+      <w:bookmarkEnd w:id="3"/>
     </w:p>
     <w:p/>
     <w:sdt>
@@ -3179,33 +3181,33 @@
       <w:pPr>
         <w:pStyle w:val="Titre10"/>
       </w:pPr>
-      <w:bookmarkStart w:id="3" w:name="_Toc70950223"/>
+      <w:bookmarkStart w:id="4" w:name="_Toc70950223"/>
       <w:r>
         <w:t>Résumé</w:t>
       </w:r>
-      <w:bookmarkEnd w:id="3"/>
+      <w:bookmarkEnd w:id="4"/>
     </w:p>
     <w:p>
       <w:pPr>
         <w:pStyle w:val="Titre1"/>
       </w:pPr>
-      <w:bookmarkStart w:id="4" w:name="_yspy8tt3f0xe" w:colFirst="0" w:colLast="0"/>
-      <w:bookmarkStart w:id="5" w:name="_Toc70950224"/>
-      <w:bookmarkEnd w:id="4"/>
+      <w:bookmarkStart w:id="5" w:name="_yspy8tt3f0xe" w:colFirst="0" w:colLast="0"/>
+      <w:bookmarkStart w:id="6" w:name="_Toc70950224"/>
+      <w:bookmarkEnd w:id="5"/>
       <w:r>
         <w:t>Analyse préliminaire</w:t>
       </w:r>
-      <w:bookmarkEnd w:id="5"/>
+      <w:bookmarkEnd w:id="6"/>
     </w:p>
     <w:p>
       <w:pPr>
         <w:pStyle w:val="Titre30"/>
       </w:pPr>
-      <w:bookmarkStart w:id="6" w:name="_Toc70950225"/>
+      <w:bookmarkStart w:id="7" w:name="_Toc70950225"/>
       <w:r>
         <w:t>Introduction</w:t>
       </w:r>
-      <w:bookmarkEnd w:id="6"/>
+      <w:bookmarkEnd w:id="7"/>
       <w:r>
         <w:t> </w:t>
       </w:r>
@@ -3265,11 +3267,11 @@
       <w:pPr>
         <w:pStyle w:val="Titre20"/>
       </w:pPr>
-      <w:bookmarkStart w:id="7" w:name="_Toc70950226"/>
+      <w:bookmarkStart w:id="8" w:name="_Toc70950226"/>
       <w:r>
         <w:t>Buts</w:t>
       </w:r>
-      <w:bookmarkEnd w:id="7"/>
+      <w:bookmarkEnd w:id="8"/>
       <w:r>
         <w:t> </w:t>
       </w:r>
@@ -3410,11 +3412,11 @@
       <w:pPr>
         <w:pStyle w:val="Titre20"/>
       </w:pPr>
-      <w:bookmarkStart w:id="8" w:name="_Toc70950227"/>
+      <w:bookmarkStart w:id="9" w:name="_Toc70950227"/>
       <w:r>
         <w:t>Objectifs</w:t>
       </w:r>
-      <w:bookmarkEnd w:id="8"/>
+      <w:bookmarkEnd w:id="9"/>
       <w:r>
         <w:t> </w:t>
       </w:r>
@@ -3593,21 +3595,21 @@
       <w:pPr>
         <w:pStyle w:val="Titre10"/>
       </w:pPr>
-      <w:bookmarkStart w:id="9" w:name="_Toc70950228"/>
+      <w:bookmarkStart w:id="10" w:name="_Toc70950228"/>
       <w:r>
         <w:t>Analyse</w:t>
       </w:r>
-      <w:bookmarkEnd w:id="9"/>
+      <w:bookmarkEnd w:id="10"/>
     </w:p>
     <w:p>
       <w:pPr>
         <w:pStyle w:val="Titre20"/>
       </w:pPr>
-      <w:bookmarkStart w:id="10" w:name="_Toc70950229"/>
+      <w:bookmarkStart w:id="11" w:name="_Toc70950229"/>
       <w:r>
         <w:t>Concept</w:t>
       </w:r>
-      <w:bookmarkEnd w:id="10"/>
+      <w:bookmarkEnd w:id="11"/>
     </w:p>
     <w:p>
       <w:r>
@@ -3688,11 +3690,11 @@
       <w:pPr>
         <w:pStyle w:val="Titre20"/>
       </w:pPr>
-      <w:bookmarkStart w:id="11" w:name="_Toc70950230"/>
+      <w:bookmarkStart w:id="12" w:name="_Toc70950230"/>
       <w:r>
         <w:t>Difficultés attendues</w:t>
       </w:r>
-      <w:bookmarkEnd w:id="11"/>
+      <w:bookmarkEnd w:id="12"/>
       <w:r>
         <w:t> </w:t>
       </w:r>
@@ -7254,6 +7256,7 @@
         <w:pStyle w:val="Titre20"/>
       </w:pPr>
       <w:r>
+        <w:lastRenderedPageBreak/>
         <w:t>Planification détaillée</w:t>
       </w:r>
     </w:p>
@@ -7326,13 +7329,7 @@
         <w:rPr>
           <w:shd w:val="clear" w:color="auto" w:fill="FFFFFF"/>
         </w:rPr>
-        <w:t xml:space="preserve"> Analyse et conception. Création de l'interface de base, recherche des ressources nécessaire au projet, création des managers et des classes "de base"</w:t>
-      </w:r>
-      <w:r>
-        <w:rPr>
-          <w:shd w:val="clear" w:color="auto" w:fill="FFFFFF"/>
-        </w:rPr>
-        <w:t>.</w:t>
+        <w:t xml:space="preserve"> Analyse et conception. Création de l'interface de base, recherche des ressources nécessaire au projet, création des managers et des classes "de base".</w:t>
       </w:r>
     </w:p>
     <w:p>
@@ -7683,6 +7680,7 @@
         </w:numPr>
       </w:pPr>
       <w:r>
+        <w:lastRenderedPageBreak/>
         <w:t>Affichage de l’état des câbles et des composants</w:t>
       </w:r>
     </w:p>
@@ -7848,8 +7846,6 @@
       <w:r>
         <w:t>Session de test approfondie 2</w:t>
       </w:r>
-      <w:bookmarkStart w:id="12" w:name="_GoBack"/>
-      <w:bookmarkEnd w:id="12"/>
     </w:p>
     <w:p>
       <w:pPr>
@@ -9291,7 +9287,7 @@
         <w:noProof/>
         <w:lang w:val="fr-FR"/>
       </w:rPr>
-      <w:t>10</w:t>
+      <w:t>17</w:t>
     </w:r>
     <w:r>
       <w:fldChar w:fldCharType="end"/>
@@ -9423,7 +9419,7 @@
       <w:rPr>
         <w:noProof/>
       </w:rPr>
-      <w:t>04/05/2021</w:t>
+      <w:t>11/05/2021</w:t>
     </w:r>
     <w:r>
       <w:rPr>
@@ -13046,7 +13042,7 @@
 </file>
 
 <file path=customXml/itemProps1.xml><?xml version="1.0" encoding="utf-8"?>
-<ds:datastoreItem xmlns:ds="http://schemas.openxmlformats.org/officeDocument/2006/customXml" ds:itemID="{4371E103-F6A8-4F0D-A0B9-DA75C230843D}">
+<ds:datastoreItem xmlns:ds="http://schemas.openxmlformats.org/officeDocument/2006/customXml" ds:itemID="{DEE99618-A345-4EA0-8990-3FDB6F958475}">
   <ds:schemaRefs>
     <ds:schemaRef ds:uri="http://schemas.openxmlformats.org/officeDocument/2006/bibliography"/>
   </ds:schemaRefs>

</xml_diff>

<commit_message>
Working simulation and In/Out canevas
</commit_message>
<xml_diff>
--- a/Documentation/Rapport_TPI_Mathias_Renoult.docx
+++ b/Documentation/Rapport_TPI_Mathias_Renoult.docx
@@ -13,6 +13,8 @@
           <w:between w:val="nil"/>
         </w:pBdr>
       </w:pPr>
+      <w:bookmarkStart w:id="0" w:name="_GoBack"/>
+      <w:bookmarkEnd w:id="0"/>
       <w:r>
         <w:t>Projet TPI</w:t>
       </w:r>
@@ -31,8 +33,8 @@
           <w:between w:val="nil"/>
         </w:pBdr>
       </w:pPr>
-      <w:bookmarkStart w:id="0" w:name="_dw2dac9r7xzm" w:colFirst="0" w:colLast="0"/>
-      <w:bookmarkEnd w:id="0"/>
+      <w:bookmarkStart w:id="1" w:name="_dw2dac9r7xzm" w:colFirst="0" w:colLast="0"/>
+      <w:bookmarkEnd w:id="1"/>
       <w:r>
         <w:t>Application de</w:t>
       </w:r>
@@ -648,12 +650,12 @@
       <w:pPr>
         <w:pStyle w:val="Titre10"/>
       </w:pPr>
-      <w:bookmarkStart w:id="1" w:name="_Toc72418885"/>
+      <w:bookmarkStart w:id="2" w:name="_Toc72418885"/>
       <w:r>
         <w:lastRenderedPageBreak/>
         <w:t>Glossaire</w:t>
       </w:r>
-      <w:bookmarkEnd w:id="1"/>
+      <w:bookmarkEnd w:id="2"/>
     </w:p>
     <w:tbl>
       <w:tblPr>
@@ -2651,11 +2653,11 @@
       <w:pPr>
         <w:pStyle w:val="Titre10"/>
       </w:pPr>
-      <w:bookmarkStart w:id="2" w:name="_Toc72418886"/>
+      <w:bookmarkStart w:id="3" w:name="_Toc72418886"/>
       <w:r>
         <w:t>Table des matières</w:t>
       </w:r>
-      <w:bookmarkEnd w:id="2"/>
+      <w:bookmarkEnd w:id="3"/>
     </w:p>
     <w:p/>
     <w:sdt>
@@ -4718,11 +4720,12 @@
             </w:rPr>
           </w:pPr>
           <w:hyperlink w:anchor="_Toc72418913" w:history="1">
-            <w:bookmarkStart w:id="3" w:name="_Toc72403389"/>
+            <w:bookmarkStart w:id="4" w:name="_Toc72403389"/>
             <w:r>
               <w:rPr>
                 <w:rStyle w:val="Lienhypertexte"/>
                 <w:noProof/>
+                <w:lang w:val="fr-CH"/>
               </w:rPr>
               <w:drawing>
                 <wp:inline distT="0" distB="0" distL="0" distR="0" wp14:anchorId="70BA362C" wp14:editId="32BD1D04">
@@ -4762,7 +4765,7 @@
                 </wp:inline>
               </w:drawing>
             </w:r>
-            <w:bookmarkEnd w:id="3"/>
+            <w:bookmarkEnd w:id="4"/>
             <w:r>
               <w:rPr>
                 <w:noProof/>
@@ -5299,7 +5302,7 @@
                 <w:noProof/>
                 <w:webHidden/>
               </w:rPr>
-              <w:t>27</w:t>
+              <w:t>26</w:t>
             </w:r>
             <w:r>
               <w:rPr>
@@ -5370,7 +5373,7 @@
                 <w:noProof/>
                 <w:webHidden/>
               </w:rPr>
-              <w:t>30</w:t>
+              <w:t>29</w:t>
             </w:r>
             <w:r>
               <w:rPr>
@@ -5441,7 +5444,7 @@
                 <w:noProof/>
                 <w:webHidden/>
               </w:rPr>
-              <w:t>30</w:t>
+              <w:t>29</w:t>
             </w:r>
             <w:r>
               <w:rPr>
@@ -5512,7 +5515,7 @@
                 <w:noProof/>
                 <w:webHidden/>
               </w:rPr>
-              <w:t>30</w:t>
+              <w:t>29</w:t>
             </w:r>
             <w:r>
               <w:rPr>
@@ -5583,7 +5586,7 @@
                 <w:noProof/>
                 <w:webHidden/>
               </w:rPr>
-              <w:t>30</w:t>
+              <w:t>29</w:t>
             </w:r>
             <w:r>
               <w:rPr>
@@ -5654,7 +5657,7 @@
                 <w:noProof/>
                 <w:webHidden/>
               </w:rPr>
-              <w:t>30</w:t>
+              <w:t>29</w:t>
             </w:r>
             <w:r>
               <w:rPr>
@@ -5725,7 +5728,7 @@
                 <w:noProof/>
                 <w:webHidden/>
               </w:rPr>
-              <w:t>30</w:t>
+              <w:t>29</w:t>
             </w:r>
             <w:r>
               <w:rPr>
@@ -5796,7 +5799,7 @@
                 <w:noProof/>
                 <w:webHidden/>
               </w:rPr>
-              <w:t>30</w:t>
+              <w:t>29</w:t>
             </w:r>
             <w:r>
               <w:rPr>
@@ -5867,7 +5870,7 @@
                 <w:noProof/>
                 <w:webHidden/>
               </w:rPr>
-              <w:t>30</w:t>
+              <w:t>29</w:t>
             </w:r>
             <w:r>
               <w:rPr>
@@ -5938,7 +5941,7 @@
                 <w:noProof/>
                 <w:webHidden/>
               </w:rPr>
-              <w:t>31</w:t>
+              <w:t>29</w:t>
             </w:r>
             <w:r>
               <w:rPr>
@@ -6009,7 +6012,7 @@
                 <w:noProof/>
                 <w:webHidden/>
               </w:rPr>
-              <w:t>31</w:t>
+              <w:t>30</w:t>
             </w:r>
             <w:r>
               <w:rPr>
@@ -6080,7 +6083,7 @@
                 <w:noProof/>
                 <w:webHidden/>
               </w:rPr>
-              <w:t>31</w:t>
+              <w:t>30</w:t>
             </w:r>
             <w:r>
               <w:rPr>
@@ -6121,33 +6124,33 @@
       <w:pPr>
         <w:pStyle w:val="Titre10"/>
       </w:pPr>
-      <w:bookmarkStart w:id="4" w:name="_Toc72418887"/>
+      <w:bookmarkStart w:id="5" w:name="_Toc72418887"/>
       <w:r>
         <w:t>Résumé</w:t>
       </w:r>
-      <w:bookmarkEnd w:id="4"/>
+      <w:bookmarkEnd w:id="5"/>
     </w:p>
     <w:p>
       <w:pPr>
         <w:pStyle w:val="Titre10"/>
       </w:pPr>
-      <w:bookmarkStart w:id="5" w:name="_yspy8tt3f0xe" w:colFirst="0" w:colLast="0"/>
-      <w:bookmarkStart w:id="6" w:name="_Toc72418888"/>
-      <w:bookmarkEnd w:id="5"/>
+      <w:bookmarkStart w:id="6" w:name="_yspy8tt3f0xe" w:colFirst="0" w:colLast="0"/>
+      <w:bookmarkStart w:id="7" w:name="_Toc72418888"/>
+      <w:bookmarkEnd w:id="6"/>
       <w:r>
         <w:t>Analyse préliminaire</w:t>
       </w:r>
-      <w:bookmarkEnd w:id="6"/>
+      <w:bookmarkEnd w:id="7"/>
     </w:p>
     <w:p>
       <w:pPr>
         <w:pStyle w:val="Titre30"/>
       </w:pPr>
-      <w:bookmarkStart w:id="7" w:name="_Toc72418889"/>
+      <w:bookmarkStart w:id="8" w:name="_Toc72418889"/>
       <w:r>
         <w:t>Introduction</w:t>
       </w:r>
-      <w:bookmarkEnd w:id="7"/>
+      <w:bookmarkEnd w:id="8"/>
       <w:r>
         <w:t> </w:t>
       </w:r>
@@ -6206,11 +6209,11 @@
       <w:pPr>
         <w:pStyle w:val="Titre20"/>
       </w:pPr>
-      <w:bookmarkStart w:id="8" w:name="_Toc72418890"/>
+      <w:bookmarkStart w:id="9" w:name="_Toc72418890"/>
       <w:r>
         <w:t>Buts</w:t>
       </w:r>
-      <w:bookmarkEnd w:id="8"/>
+      <w:bookmarkEnd w:id="9"/>
       <w:r>
         <w:t> </w:t>
       </w:r>
@@ -6364,11 +6367,11 @@
       <w:pPr>
         <w:pStyle w:val="Titre20"/>
       </w:pPr>
-      <w:bookmarkStart w:id="9" w:name="_Toc72418891"/>
+      <w:bookmarkStart w:id="10" w:name="_Toc72418891"/>
       <w:r>
         <w:t>Objectifs</w:t>
       </w:r>
-      <w:bookmarkEnd w:id="9"/>
+      <w:bookmarkEnd w:id="10"/>
       <w:r>
         <w:t> </w:t>
       </w:r>
@@ -6548,21 +6551,21 @@
       <w:pPr>
         <w:pStyle w:val="Titre10"/>
       </w:pPr>
-      <w:bookmarkStart w:id="10" w:name="_Toc72418892"/>
+      <w:bookmarkStart w:id="11" w:name="_Toc72418892"/>
       <w:r>
         <w:t>Analyse</w:t>
       </w:r>
-      <w:bookmarkEnd w:id="10"/>
+      <w:bookmarkEnd w:id="11"/>
     </w:p>
     <w:p>
       <w:pPr>
         <w:pStyle w:val="Titre20"/>
       </w:pPr>
-      <w:bookmarkStart w:id="11" w:name="_Toc72418893"/>
+      <w:bookmarkStart w:id="12" w:name="_Toc72418893"/>
       <w:r>
         <w:t>Concept</w:t>
       </w:r>
-      <w:bookmarkEnd w:id="11"/>
+      <w:bookmarkEnd w:id="12"/>
     </w:p>
     <w:p>
       <w:pPr>
@@ -6652,11 +6655,11 @@
       <w:pPr>
         <w:pStyle w:val="Titre20"/>
       </w:pPr>
-      <w:bookmarkStart w:id="12" w:name="_Toc72418894"/>
+      <w:bookmarkStart w:id="13" w:name="_Toc72418894"/>
       <w:r>
         <w:t>Difficultés attendues</w:t>
       </w:r>
-      <w:bookmarkEnd w:id="12"/>
+      <w:bookmarkEnd w:id="13"/>
       <w:r>
         <w:t> </w:t>
       </w:r>
@@ -6843,12 +6846,12 @@
       <w:pPr>
         <w:pStyle w:val="Titre20"/>
       </w:pPr>
-      <w:bookmarkStart w:id="13" w:name="_Toc72418895"/>
+      <w:bookmarkStart w:id="14" w:name="_Toc72418895"/>
       <w:r>
         <w:lastRenderedPageBreak/>
         <w:t>Planification initiale</w:t>
       </w:r>
-      <w:bookmarkEnd w:id="13"/>
+      <w:bookmarkEnd w:id="14"/>
     </w:p>
     <w:p>
       <w:pPr>
@@ -10242,12 +10245,12 @@
       <w:pPr>
         <w:pStyle w:val="Titre20"/>
       </w:pPr>
-      <w:bookmarkStart w:id="14" w:name="_Toc72418896"/>
+      <w:bookmarkStart w:id="15" w:name="_Toc72418896"/>
       <w:r>
         <w:lastRenderedPageBreak/>
         <w:t>Planification détaillée</w:t>
       </w:r>
-      <w:bookmarkEnd w:id="14"/>
+      <w:bookmarkEnd w:id="15"/>
     </w:p>
     <w:p>
       <w:pPr>
@@ -10330,11 +10333,11 @@
       <w:pPr>
         <w:pStyle w:val="Titre30"/>
       </w:pPr>
-      <w:bookmarkStart w:id="15" w:name="_Toc72418897"/>
+      <w:bookmarkStart w:id="16" w:name="_Toc72418897"/>
       <w:r>
         <w:t>Sprint 1</w:t>
       </w:r>
-      <w:bookmarkEnd w:id="15"/>
+      <w:bookmarkEnd w:id="16"/>
     </w:p>
     <w:p>
       <w:pPr>
@@ -10655,14 +10658,14 @@
           <w:shd w:val="clear" w:color="auto" w:fill="FFFFFF"/>
         </w:rPr>
       </w:pPr>
-      <w:bookmarkStart w:id="16" w:name="_Toc72418898"/>
+      <w:bookmarkStart w:id="17" w:name="_Toc72418898"/>
       <w:r>
         <w:rPr>
           <w:shd w:val="clear" w:color="auto" w:fill="FFFFFF"/>
         </w:rPr>
         <w:t>Sprint 2</w:t>
       </w:r>
-      <w:bookmarkEnd w:id="16"/>
+      <w:bookmarkEnd w:id="17"/>
     </w:p>
     <w:p>
       <w:pPr>
@@ -10766,11 +10769,11 @@
       <w:pPr>
         <w:pStyle w:val="Titre30"/>
       </w:pPr>
-      <w:bookmarkStart w:id="17" w:name="_Toc72418899"/>
+      <w:bookmarkStart w:id="18" w:name="_Toc72418899"/>
       <w:r>
         <w:t>Sprint 3</w:t>
       </w:r>
-      <w:bookmarkEnd w:id="17"/>
+      <w:bookmarkEnd w:id="18"/>
     </w:p>
     <w:p>
       <w:pPr>
@@ -10906,22 +10909,22 @@
       <w:pPr>
         <w:pStyle w:val="Titre10"/>
       </w:pPr>
-      <w:bookmarkStart w:id="18" w:name="_Toc72418900"/>
+      <w:bookmarkStart w:id="19" w:name="_Toc72418900"/>
       <w:r>
         <w:lastRenderedPageBreak/>
         <w:t>Dossier de conception</w:t>
       </w:r>
-      <w:bookmarkEnd w:id="18"/>
+      <w:bookmarkEnd w:id="19"/>
     </w:p>
     <w:p>
       <w:pPr>
         <w:pStyle w:val="Titre20"/>
       </w:pPr>
-      <w:bookmarkStart w:id="19" w:name="_Toc72418901"/>
+      <w:bookmarkStart w:id="20" w:name="_Toc72418901"/>
       <w:r>
         <w:t>Matériel</w:t>
       </w:r>
-      <w:bookmarkEnd w:id="19"/>
+      <w:bookmarkEnd w:id="20"/>
     </w:p>
     <w:p>
       <w:pPr>
@@ -10944,11 +10947,11 @@
       <w:pPr>
         <w:pStyle w:val="Titre30"/>
       </w:pPr>
-      <w:bookmarkStart w:id="20" w:name="_Toc72418902"/>
+      <w:bookmarkStart w:id="21" w:name="_Toc72418902"/>
       <w:r>
         <w:t>Hardware</w:t>
       </w:r>
-      <w:bookmarkEnd w:id="20"/>
+      <w:bookmarkEnd w:id="21"/>
     </w:p>
     <w:p>
       <w:pPr>
@@ -11038,11 +11041,11 @@
       <w:pPr>
         <w:pStyle w:val="Titre30"/>
       </w:pPr>
-      <w:bookmarkStart w:id="21" w:name="_Toc72418903"/>
+      <w:bookmarkStart w:id="22" w:name="_Toc72418903"/>
       <w:r>
         <w:t>Système d’exploitation</w:t>
       </w:r>
-      <w:bookmarkEnd w:id="21"/>
+      <w:bookmarkEnd w:id="22"/>
     </w:p>
     <w:p>
       <w:pPr>
@@ -11056,11 +11059,11 @@
       <w:pPr>
         <w:pStyle w:val="Titre20"/>
       </w:pPr>
-      <w:bookmarkStart w:id="22" w:name="_Toc72418904"/>
+      <w:bookmarkStart w:id="23" w:name="_Toc72418904"/>
       <w:r>
         <w:t>Logiciels et sites Internet</w:t>
       </w:r>
-      <w:bookmarkEnd w:id="22"/>
+      <w:bookmarkEnd w:id="23"/>
     </w:p>
     <w:p>
       <w:pPr>
@@ -11212,11 +11215,11 @@
       <w:pPr>
         <w:pStyle w:val="Titre20"/>
       </w:pPr>
-      <w:bookmarkStart w:id="23" w:name="_Toc72418905"/>
+      <w:bookmarkStart w:id="24" w:name="_Toc72418905"/>
       <w:r>
         <w:t>Modèle conceptuel de données</w:t>
       </w:r>
-      <w:bookmarkEnd w:id="23"/>
+      <w:bookmarkEnd w:id="24"/>
     </w:p>
     <w:p>
       <w:pPr>
@@ -11334,11 +11337,11 @@
       <w:pPr>
         <w:pStyle w:val="Titre20"/>
       </w:pPr>
-      <w:bookmarkStart w:id="24" w:name="_Toc72418906"/>
+      <w:bookmarkStart w:id="25" w:name="_Toc72418906"/>
       <w:r>
         <w:t>Programmation</w:t>
       </w:r>
-      <w:bookmarkEnd w:id="24"/>
+      <w:bookmarkEnd w:id="25"/>
     </w:p>
     <w:p>
       <w:pPr>
@@ -11727,11 +11730,11 @@
       <w:pPr>
         <w:pStyle w:val="Titre20"/>
       </w:pPr>
-      <w:bookmarkStart w:id="25" w:name="_Toc72418907"/>
+      <w:bookmarkStart w:id="26" w:name="_Toc72418907"/>
       <w:r>
         <w:t>Versioning</w:t>
       </w:r>
-      <w:bookmarkEnd w:id="25"/>
+      <w:bookmarkEnd w:id="26"/>
     </w:p>
     <w:p>
       <w:pPr>
@@ -11911,11 +11914,11 @@
       <w:pPr>
         <w:pStyle w:val="Titre20"/>
       </w:pPr>
-      <w:bookmarkStart w:id="26" w:name="_Toc72418908"/>
+      <w:bookmarkStart w:id="27" w:name="_Toc72418908"/>
       <w:r>
         <w:t>Conception des maquettes</w:t>
       </w:r>
-      <w:bookmarkEnd w:id="26"/>
+      <w:bookmarkEnd w:id="27"/>
     </w:p>
     <w:p>
       <w:pPr>
@@ -12037,7 +12040,7 @@
           <w15:footnoteColumns w:val="2"/>
         </w:sectPr>
       </w:pPr>
-      <w:bookmarkStart w:id="27" w:name="_Toc72418909"/>
+      <w:bookmarkStart w:id="28" w:name="_Toc72418909"/>
       <w:r>
         <w:rPr>
           <w:noProof/>
@@ -12106,7 +12109,7 @@
       <w:r>
         <w:t>aquettes</w:t>
       </w:r>
-      <w:bookmarkEnd w:id="27"/>
+      <w:bookmarkEnd w:id="28"/>
     </w:p>
     <w:p>
       <w:r>
@@ -12318,12 +12321,12 @@
       <w:pPr>
         <w:pStyle w:val="Titre20"/>
       </w:pPr>
-      <w:bookmarkStart w:id="28" w:name="_Toc72418910"/>
+      <w:bookmarkStart w:id="29" w:name="_Toc72418910"/>
       <w:r>
         <w:lastRenderedPageBreak/>
         <w:t>Palette de couleurs</w:t>
       </w:r>
-      <w:bookmarkEnd w:id="28"/>
+      <w:bookmarkEnd w:id="29"/>
     </w:p>
     <w:p>
       <w:pPr>
@@ -12413,24 +12416,24 @@
       <w:pPr>
         <w:pStyle w:val="Titre10"/>
       </w:pPr>
-      <w:bookmarkStart w:id="29" w:name="_Toc72418911"/>
+      <w:bookmarkStart w:id="30" w:name="_Toc72418911"/>
       <w:r>
         <w:lastRenderedPageBreak/>
         <w:t>Réalisation</w:t>
       </w:r>
-      <w:bookmarkEnd w:id="29"/>
+      <w:bookmarkEnd w:id="30"/>
     </w:p>
     <w:p>
       <w:pPr>
         <w:pStyle w:val="Titre20"/>
       </w:pPr>
-      <w:bookmarkStart w:id="30" w:name="_Toc68157662"/>
-      <w:bookmarkStart w:id="31" w:name="_Toc72418912"/>
+      <w:bookmarkStart w:id="31" w:name="_Toc68157662"/>
+      <w:bookmarkStart w:id="32" w:name="_Toc72418912"/>
       <w:r>
         <w:t>Structure du projet</w:t>
       </w:r>
-      <w:bookmarkEnd w:id="30"/>
       <w:bookmarkEnd w:id="31"/>
+      <w:bookmarkEnd w:id="32"/>
       <w:r>
         <w:t> </w:t>
       </w:r>
@@ -12512,8 +12515,8 @@
           <w:iCs/>
         </w:rPr>
       </w:pPr>
-      <w:bookmarkStart w:id="32" w:name="_Toc68157663"/>
-      <w:bookmarkStart w:id="33" w:name="_Toc72418913"/>
+      <w:bookmarkStart w:id="33" w:name="_Toc68157663"/>
+      <w:bookmarkStart w:id="34" w:name="_Toc72418913"/>
       <w:r>
         <w:rPr>
           <w:noProof/>
@@ -12557,8 +12560,8 @@
           </wp:inline>
         </w:drawing>
       </w:r>
-      <w:bookmarkEnd w:id="32"/>
       <w:bookmarkEnd w:id="33"/>
+      <w:bookmarkEnd w:id="34"/>
     </w:p>
     <w:p>
       <w:pPr>
@@ -12922,21 +12925,21 @@
       <w:pPr>
         <w:pStyle w:val="Titre10"/>
       </w:pPr>
-      <w:bookmarkStart w:id="34" w:name="_Toc72418914"/>
+      <w:bookmarkStart w:id="35" w:name="_Toc72418914"/>
       <w:r>
         <w:t>Description de l’application</w:t>
       </w:r>
-      <w:bookmarkEnd w:id="34"/>
+      <w:bookmarkEnd w:id="35"/>
     </w:p>
     <w:p>
       <w:pPr>
         <w:pStyle w:val="Titre20"/>
       </w:pPr>
-      <w:bookmarkStart w:id="35" w:name="_Toc72418915"/>
+      <w:bookmarkStart w:id="36" w:name="_Toc72418915"/>
       <w:r>
         <w:t>Les components</w:t>
       </w:r>
-      <w:bookmarkEnd w:id="35"/>
+      <w:bookmarkEnd w:id="36"/>
     </w:p>
     <w:p>
       <w:pPr>
@@ -13062,31 +13065,31 @@
       <w:pPr>
         <w:pStyle w:val="Titre20"/>
       </w:pPr>
-      <w:bookmarkStart w:id="36" w:name="_Toc72418916"/>
+      <w:bookmarkStart w:id="37" w:name="_Toc72418916"/>
       <w:r>
         <w:t>Déroulement du développement</w:t>
       </w:r>
-      <w:bookmarkEnd w:id="36"/>
+      <w:bookmarkEnd w:id="37"/>
     </w:p>
     <w:p>
       <w:pPr>
         <w:pStyle w:val="Titre30"/>
       </w:pPr>
-      <w:bookmarkStart w:id="37" w:name="_Toc72418917"/>
+      <w:bookmarkStart w:id="38" w:name="_Toc72418917"/>
       <w:r>
         <w:t>Interface de base</w:t>
       </w:r>
-      <w:bookmarkEnd w:id="37"/>
+      <w:bookmarkEnd w:id="38"/>
     </w:p>
     <w:p>
       <w:pPr>
         <w:pStyle w:val="Titre30"/>
       </w:pPr>
-      <w:bookmarkStart w:id="38" w:name="_Toc72418918"/>
+      <w:bookmarkStart w:id="39" w:name="_Toc72418918"/>
       <w:r>
         <w:t>Portes logiques</w:t>
       </w:r>
-      <w:bookmarkEnd w:id="38"/>
+      <w:bookmarkEnd w:id="39"/>
     </w:p>
     <w:p>
       <w:pPr>
@@ -13208,11 +13211,11 @@
       <w:pPr>
         <w:pStyle w:val="Titre30"/>
       </w:pPr>
-      <w:bookmarkStart w:id="39" w:name="_Toc72418919"/>
+      <w:bookmarkStart w:id="40" w:name="_Toc72418919"/>
       <w:r>
         <w:t>Câbles</w:t>
       </w:r>
-      <w:bookmarkEnd w:id="39"/>
+      <w:bookmarkEnd w:id="40"/>
     </w:p>
     <w:p>
       <w:pPr>
@@ -13311,7 +13314,7 @@
       <w:r>
         <w:br w:type="page"/>
       </w:r>
-      <w:bookmarkStart w:id="40" w:name="_Toc72418920"/>
+      <w:bookmarkStart w:id="41" w:name="_Toc72418920"/>
       <w:r>
         <w:rPr>
           <w:rStyle w:val="Titre3Car"/>
@@ -13323,17 +13326,9 @@
         <w:rPr>
           <w:rStyle w:val="Titre3Car"/>
         </w:rPr>
-        <w:t>y</w:t>
-      </w:r>
-      <w:bookmarkStart w:id="41" w:name="_GoBack"/>
+        <w:t>ynergie câbles – components</w:t>
+      </w:r>
       <w:bookmarkEnd w:id="41"/>
-      <w:r>
-        <w:rPr>
-          <w:rStyle w:val="Titre3Car"/>
-        </w:rPr>
-        <w:t>nergie câbles – components</w:t>
-      </w:r>
-      <w:bookmarkEnd w:id="40"/>
     </w:p>
     <w:p>
       <w:pPr>
@@ -14699,7 +14694,7 @@
       <w:rPr>
         <w:noProof/>
       </w:rPr>
-      <w:t>19</w:t>
+      <w:t>1</w:t>
     </w:r>
     <w:r>
       <w:fldChar w:fldCharType="end"/>
@@ -14793,7 +14788,7 @@
       <w:rPr>
         <w:noProof/>
       </w:rPr>
-      <w:t>20/05/2021</w:t>
+      <w:t>21/05/2021</w:t>
     </w:r>
     <w:r>
       <w:rPr>
@@ -19804,6 +19799,7 @@
   <w:style w:type="character" w:default="1" w:styleId="Policepardfaut">
     <w:name w:val="Default Paragraph Font"/>
     <w:uiPriority w:val="1"/>
+    <w:semiHidden/>
     <w:unhideWhenUsed/>
   </w:style>
   <w:style w:type="table" w:default="1" w:styleId="TableauNormal">
@@ -20618,7 +20614,7 @@
 </file>
 
 <file path=customXml/itemProps1.xml><?xml version="1.0" encoding="utf-8"?>
-<ds:datastoreItem xmlns:ds="http://schemas.openxmlformats.org/officeDocument/2006/customXml" ds:itemID="{8FC07650-69C6-47F2-A395-16FBF3D459B4}">
+<ds:datastoreItem xmlns:ds="http://schemas.openxmlformats.org/officeDocument/2006/customXml" ds:itemID="{0211588E-4114-4408-B2C9-0E9BE1037CCB}">
   <ds:schemaRefs>
     <ds:schemaRef ds:uri="http://schemas.openxmlformats.org/officeDocument/2006/bibliography"/>
   </ds:schemaRefs>

</xml_diff>

<commit_message>
Doxygen documentation & file saving & custom component simulation
</commit_message>
<xml_diff>
--- a/Documentation/Rapport_TPI_Mathias_Renoult.docx
+++ b/Documentation/Rapport_TPI_Mathias_Renoult.docx
@@ -13,8 +13,6 @@
           <w:between w:val="nil"/>
         </w:pBdr>
       </w:pPr>
-      <w:bookmarkStart w:id="0" w:name="_GoBack"/>
-      <w:bookmarkEnd w:id="0"/>
       <w:r>
         <w:t>Projet TPI</w:t>
       </w:r>
@@ -33,8 +31,8 @@
           <w:between w:val="nil"/>
         </w:pBdr>
       </w:pPr>
-      <w:bookmarkStart w:id="1" w:name="_dw2dac9r7xzm" w:colFirst="0" w:colLast="0"/>
-      <w:bookmarkEnd w:id="1"/>
+      <w:bookmarkStart w:id="0" w:name="_dw2dac9r7xzm" w:colFirst="0" w:colLast="0"/>
+      <w:bookmarkEnd w:id="0"/>
       <w:r>
         <w:t>Application de</w:t>
       </w:r>
@@ -650,12 +648,12 @@
       <w:pPr>
         <w:pStyle w:val="Titre10"/>
       </w:pPr>
-      <w:bookmarkStart w:id="2" w:name="_Toc72418885"/>
+      <w:bookmarkStart w:id="1" w:name="_Toc72418885"/>
       <w:r>
         <w:lastRenderedPageBreak/>
         <w:t>Glossaire</w:t>
       </w:r>
-      <w:bookmarkEnd w:id="2"/>
+      <w:bookmarkEnd w:id="1"/>
     </w:p>
     <w:tbl>
       <w:tblPr>
@@ -1674,6 +1672,8 @@
             <w:r>
               <w:t>NAND</w:t>
             </w:r>
+            <w:bookmarkStart w:id="2" w:name="_GoBack"/>
+            <w:bookmarkEnd w:id="2"/>
           </w:p>
         </w:tc>
         <w:tc>
@@ -14656,7 +14656,7 @@
         <w:noProof/>
         <w:lang w:val="fr-FR"/>
       </w:rPr>
-      <w:t>18</w:t>
+      <w:t>2</w:t>
     </w:r>
     <w:r>
       <w:fldChar w:fldCharType="end"/>
@@ -14788,7 +14788,7 @@
       <w:rPr>
         <w:noProof/>
       </w:rPr>
-      <w:t>21/05/2021</w:t>
+      <w:t>28/05/2021</w:t>
     </w:r>
     <w:r>
       <w:rPr>
@@ -20614,7 +20614,7 @@
 </file>
 
 <file path=customXml/itemProps1.xml><?xml version="1.0" encoding="utf-8"?>
-<ds:datastoreItem xmlns:ds="http://schemas.openxmlformats.org/officeDocument/2006/customXml" ds:itemID="{0211588E-4114-4408-B2C9-0E9BE1037CCB}">
+<ds:datastoreItem xmlns:ds="http://schemas.openxmlformats.org/officeDocument/2006/customXml" ds:itemID="{28C4C800-4F0D-4275-BF89-1471BDA856DF}">
   <ds:schemaRefs>
     <ds:schemaRef ds:uri="http://schemas.openxmlformats.org/officeDocument/2006/bibliography"/>
   </ds:schemaRefs>

</xml_diff>